<commit_message>
Ikke funktionelle krav og accepttest for måleenhed
</commit_message>
<xml_diff>
--- a/Maaleenhed/Dokumentations inhold.docx
+++ b/Maaleenhed/Dokumentations inhold.docx
@@ -404,57 +404,169 @@
           <w:sz w:val="32"/>
         </w:rPr>
       </w:pPr>
+      <w:r>
+        <w:rPr>
+          <w:color w:val="70AD47" w:themeColor="accent6"/>
+          <w:sz w:val="32"/>
+        </w:rPr>
+        <w:t>Teori</w:t>
+      </w:r>
+      <w:r>
+        <w:rPr>
+          <w:color w:val="70AD47" w:themeColor="accent6"/>
+          <w:sz w:val="32"/>
+        </w:rPr>
+        <w:t xml:space="preserve"> (</w:t>
+      </w:r>
+      <w:proofErr w:type="spellStart"/>
+      <w:r>
+        <w:rPr>
+          <w:color w:val="70AD47" w:themeColor="accent6"/>
+          <w:sz w:val="32"/>
+        </w:rPr>
+        <w:t>foranalyse</w:t>
+      </w:r>
+      <w:proofErr w:type="spellEnd"/>
+      <w:r>
+        <w:rPr>
+          <w:color w:val="70AD47" w:themeColor="accent6"/>
+          <w:sz w:val="32"/>
+        </w:rPr>
+        <w:t>)</w:t>
+      </w:r>
+    </w:p>
+    <w:p>
+      <w:pPr>
+        <w:pStyle w:val="Listeafsnit"/>
+        <w:numPr>
+          <w:ilvl w:val="2"/>
+          <w:numId w:val="1"/>
+        </w:numPr>
+        <w:rPr>
+          <w:color w:val="70AD47" w:themeColor="accent6"/>
+          <w:sz w:val="32"/>
+        </w:rPr>
+      </w:pPr>
+      <w:r>
+        <w:rPr>
+          <w:color w:val="70AD47" w:themeColor="accent6"/>
+          <w:sz w:val="32"/>
+        </w:rPr>
+        <w:t>Udregninger</w:t>
+      </w:r>
+    </w:p>
+    <w:p>
+      <w:pPr>
+        <w:pStyle w:val="Listeafsnit"/>
+        <w:numPr>
+          <w:ilvl w:val="1"/>
+          <w:numId w:val="1"/>
+        </w:numPr>
+        <w:rPr>
+          <w:color w:val="70AD47" w:themeColor="accent6"/>
+          <w:sz w:val="32"/>
+        </w:rPr>
+      </w:pPr>
+      <w:r>
+        <w:rPr>
+          <w:color w:val="70AD47" w:themeColor="accent6"/>
+          <w:sz w:val="32"/>
+        </w:rPr>
+        <w:t>UART – kommunikation.</w:t>
+      </w:r>
+    </w:p>
+    <w:p>
+      <w:pPr>
+        <w:pStyle w:val="Listeafsnit"/>
+        <w:numPr>
+          <w:ilvl w:val="1"/>
+          <w:numId w:val="1"/>
+        </w:numPr>
+        <w:rPr>
+          <w:color w:val="70AD47" w:themeColor="accent6"/>
+          <w:sz w:val="32"/>
+        </w:rPr>
+      </w:pPr>
+      <w:r>
+        <w:rPr>
+          <w:color w:val="70AD47" w:themeColor="accent6"/>
+          <w:sz w:val="32"/>
+        </w:rPr>
+        <w:t>Kalibrerings afsnit under software</w:t>
+      </w:r>
+    </w:p>
+    <w:p>
+      <w:pPr>
+        <w:rPr>
+          <w:color w:val="4472C4" w:themeColor="accent1"/>
+          <w:sz w:val="32"/>
+        </w:rPr>
+      </w:pPr>
+    </w:p>
+    <w:p>
+      <w:pPr>
+        <w:rPr>
+          <w:color w:val="4472C4" w:themeColor="accent1"/>
+          <w:sz w:val="32"/>
+        </w:rPr>
+      </w:pPr>
+    </w:p>
+    <w:p>
+      <w:pPr>
+        <w:rPr>
+          <w:color w:val="4472C4" w:themeColor="accent1"/>
+          <w:sz w:val="32"/>
+        </w:rPr>
+      </w:pPr>
+    </w:p>
+    <w:p>
+      <w:pPr>
+        <w:pStyle w:val="Listeafsnit"/>
+        <w:numPr>
+          <w:ilvl w:val="0"/>
+          <w:numId w:val="1"/>
+        </w:numPr>
+        <w:rPr>
+          <w:color w:val="FF0000"/>
+          <w:sz w:val="32"/>
+        </w:rPr>
+      </w:pPr>
+      <w:r>
+        <w:rPr>
+          <w:color w:val="FF0000"/>
+          <w:sz w:val="32"/>
+        </w:rPr>
+        <w:t>Modultest</w:t>
+      </w:r>
+    </w:p>
+    <w:p>
+      <w:pPr>
+        <w:pStyle w:val="Listeafsnit"/>
+        <w:rPr>
+          <w:sz w:val="32"/>
+        </w:rPr>
+      </w:pPr>
       <w:bookmarkStart w:id="0" w:name="_GoBack"/>
-      <w:r>
-        <w:rPr>
-          <w:color w:val="70AD47" w:themeColor="accent6"/>
-          <w:sz w:val="32"/>
-        </w:rPr>
-        <w:t>Teori</w:t>
-      </w:r>
-      <w:r>
-        <w:rPr>
-          <w:color w:val="70AD47" w:themeColor="accent6"/>
-          <w:sz w:val="32"/>
-        </w:rPr>
-        <w:t xml:space="preserve"> (</w:t>
-      </w:r>
-      <w:proofErr w:type="spellStart"/>
-      <w:r>
-        <w:rPr>
-          <w:color w:val="70AD47" w:themeColor="accent6"/>
-          <w:sz w:val="32"/>
-        </w:rPr>
-        <w:t>foranalyse</w:t>
-      </w:r>
-      <w:proofErr w:type="spellEnd"/>
-      <w:r>
-        <w:rPr>
-          <w:color w:val="70AD47" w:themeColor="accent6"/>
-          <w:sz w:val="32"/>
-        </w:rPr>
-        <w:t>)</w:t>
-      </w:r>
-    </w:p>
-    <w:bookmarkEnd w:id="0"/>
-    <w:p>
-      <w:pPr>
-        <w:pStyle w:val="Listeafsnit"/>
-        <w:numPr>
-          <w:ilvl w:val="2"/>
-          <w:numId w:val="1"/>
-        </w:numPr>
-        <w:rPr>
-          <w:color w:val="70AD47" w:themeColor="accent6"/>
-          <w:sz w:val="32"/>
-        </w:rPr>
-      </w:pPr>
-      <w:r>
-        <w:rPr>
-          <w:color w:val="70AD47" w:themeColor="accent6"/>
-          <w:sz w:val="32"/>
-        </w:rPr>
-        <w:t>Udregninger</w:t>
+      <w:bookmarkEnd w:id="0"/>
+    </w:p>
+    <w:p>
+      <w:pPr>
+        <w:pStyle w:val="Listeafsnit"/>
+        <w:numPr>
+          <w:ilvl w:val="0"/>
+          <w:numId w:val="1"/>
+        </w:numPr>
+        <w:rPr>
+          <w:color w:val="70AD47" w:themeColor="accent6"/>
+          <w:sz w:val="32"/>
+        </w:rPr>
+      </w:pPr>
+      <w:r>
+        <w:rPr>
+          <w:color w:val="70AD47" w:themeColor="accent6"/>
+          <w:sz w:val="32"/>
+        </w:rPr>
+        <w:t>Accepttest</w:t>
       </w:r>
     </w:p>
     <w:p>
@@ -472,118 +584,6 @@
       <w:r>
         <w:rPr>
           <w:color w:val="70AD47" w:themeColor="accent6"/>
-          <w:sz w:val="32"/>
-        </w:rPr>
-        <w:t>UART – kommunikation.</w:t>
-      </w:r>
-    </w:p>
-    <w:p>
-      <w:pPr>
-        <w:pStyle w:val="Listeafsnit"/>
-        <w:numPr>
-          <w:ilvl w:val="1"/>
-          <w:numId w:val="1"/>
-        </w:numPr>
-        <w:rPr>
-          <w:color w:val="4472C4" w:themeColor="accent1"/>
-          <w:sz w:val="32"/>
-        </w:rPr>
-      </w:pPr>
-      <w:r>
-        <w:rPr>
-          <w:color w:val="4472C4" w:themeColor="accent1"/>
-          <w:sz w:val="32"/>
-        </w:rPr>
-        <w:t>Kalibrerings afsnit under software</w:t>
-      </w:r>
-    </w:p>
-    <w:p>
-      <w:pPr>
-        <w:rPr>
-          <w:color w:val="4472C4" w:themeColor="accent1"/>
-          <w:sz w:val="32"/>
-        </w:rPr>
-      </w:pPr>
-    </w:p>
-    <w:p>
-      <w:pPr>
-        <w:rPr>
-          <w:color w:val="4472C4" w:themeColor="accent1"/>
-          <w:sz w:val="32"/>
-        </w:rPr>
-      </w:pPr>
-    </w:p>
-    <w:p>
-      <w:pPr>
-        <w:rPr>
-          <w:color w:val="4472C4" w:themeColor="accent1"/>
-          <w:sz w:val="32"/>
-        </w:rPr>
-      </w:pPr>
-    </w:p>
-    <w:p>
-      <w:pPr>
-        <w:pStyle w:val="Listeafsnit"/>
-        <w:numPr>
-          <w:ilvl w:val="0"/>
-          <w:numId w:val="1"/>
-        </w:numPr>
-        <w:rPr>
-          <w:color w:val="FF0000"/>
-          <w:sz w:val="32"/>
-        </w:rPr>
-      </w:pPr>
-      <w:r>
-        <w:rPr>
-          <w:color w:val="FF0000"/>
-          <w:sz w:val="32"/>
-        </w:rPr>
-        <w:t>Modultest</w:t>
-      </w:r>
-    </w:p>
-    <w:p>
-      <w:pPr>
-        <w:pStyle w:val="Listeafsnit"/>
-        <w:rPr>
-          <w:sz w:val="32"/>
-        </w:rPr>
-      </w:pPr>
-    </w:p>
-    <w:p>
-      <w:pPr>
-        <w:pStyle w:val="Listeafsnit"/>
-        <w:numPr>
-          <w:ilvl w:val="0"/>
-          <w:numId w:val="1"/>
-        </w:numPr>
-        <w:rPr>
-          <w:color w:val="4472C4" w:themeColor="accent1"/>
-          <w:sz w:val="32"/>
-        </w:rPr>
-      </w:pPr>
-      <w:r>
-        <w:rPr>
-          <w:color w:val="4472C4" w:themeColor="accent1"/>
-          <w:sz w:val="32"/>
-        </w:rPr>
-        <w:t>Accepttest</w:t>
-      </w:r>
-    </w:p>
-    <w:p>
-      <w:pPr>
-        <w:pStyle w:val="Listeafsnit"/>
-        <w:numPr>
-          <w:ilvl w:val="1"/>
-          <w:numId w:val="1"/>
-        </w:numPr>
-        <w:rPr>
-          <w:color w:val="4472C4" w:themeColor="accent1"/>
-          <w:sz w:val="32"/>
-        </w:rPr>
-      </w:pPr>
-      <w:r>
-        <w:rPr>
-          <w:color w:val="4472C4" w:themeColor="accent1"/>
           <w:sz w:val="32"/>
         </w:rPr>
         <w:t>Ikke funktionelle krav.</w:t>
@@ -840,6 +840,7 @@
     <w:lsdException w:name="HTML Sample" w:semiHidden="1" w:unhideWhenUsed="1"/>
     <w:lsdException w:name="HTML Typewriter" w:semiHidden="1" w:unhideWhenUsed="1"/>
     <w:lsdException w:name="HTML Variable" w:semiHidden="1" w:unhideWhenUsed="1"/>
+    <w:lsdException w:name="Normal Table" w:semiHidden="1" w:unhideWhenUsed="1"/>
     <w:lsdException w:name="annotation subject" w:semiHidden="1" w:unhideWhenUsed="1"/>
     <w:lsdException w:name="No List" w:semiHidden="1" w:unhideWhenUsed="1"/>
     <w:lsdException w:name="Outline List 1" w:semiHidden="1" w:unhideWhenUsed="1"/>
@@ -885,9 +886,11 @@
     <w:lsdException w:name="Table Subtle 1" w:semiHidden="1" w:unhideWhenUsed="1"/>
     <w:lsdException w:name="Table Subtle 2" w:semiHidden="1" w:unhideWhenUsed="1"/>
     <w:lsdException w:name="Table Web 1" w:semiHidden="1" w:unhideWhenUsed="1"/>
+    <w:lsdException w:name="Table Web 2" w:semiHidden="1" w:unhideWhenUsed="1"/>
     <w:lsdException w:name="Table Web 3" w:semiHidden="1" w:unhideWhenUsed="1"/>
     <w:lsdException w:name="Balloon Text" w:semiHidden="1" w:unhideWhenUsed="1"/>
     <w:lsdException w:name="Table Grid" w:uiPriority="39"/>
+    <w:lsdException w:name="Table Theme" w:semiHidden="1" w:unhideWhenUsed="1"/>
     <w:lsdException w:name="Placeholder Text" w:semiHidden="1"/>
     <w:lsdException w:name="No Spacing" w:uiPriority="1" w:qFormat="1"/>
     <w:lsdException w:name="Light Shading" w:uiPriority="60"/>

</xml_diff>